<commit_message>
[Week 3] Selenium, postman, Jmeter
Signed-off-by: software now Assig 2 <salamihussein05@gmail.com>
</commit_message>
<xml_diff>
--- a/Tester/Test Report 2.docx
+++ b/Tester/Test Report 2.docx
@@ -9179,7 +9179,6 @@
           </wp:inline>
         </w:drawing>
       </w:r>
-      <w:bookmarkStart w:id="0" w:name="_GoBack"/>
       <w:r>
         <w:rPr>
           <w:noProof/>
@@ -9229,7 +9228,6 @@
           </wp:inline>
         </w:drawing>
       </w:r>
-      <w:bookmarkEnd w:id="0"/>
     </w:p>
     <w:p>
       <w:pPr>
@@ -9655,6 +9653,51 @@
       </w:r>
     </w:p>
     <w:p>
+      <w:r>
+        <w:rPr>
+          <w:b/>
+          <w:bCs/>
+        </w:rPr>
+        <w:t>Zephyr</w:t>
+      </w:r>
+      <w:r>
+        <w:t xml:space="preserve"> </w:t>
+      </w:r>
+    </w:p>
+    <w:p>
+      <w:pPr>
+        <w:rPr>
+          <w:sz w:val="24"/>
+          <w:szCs w:val="24"/>
+        </w:rPr>
+      </w:pPr>
+      <w:r>
+        <w:t xml:space="preserve">is a </w:t>
+      </w:r>
+      <w:r>
+        <w:rPr>
+          <w:rStyle w:val="Strong"/>
+        </w:rPr>
+        <w:t>test management tool</w:t>
+      </w:r>
+      <w:r>
+        <w:t xml:space="preserve"> that works inside </w:t>
+      </w:r>
+      <w:proofErr w:type="gramStart"/>
+      <w:r>
+        <w:t>Jira.</w:t>
+      </w:r>
+      <w:proofErr w:type="gramEnd"/>
+      <w:r>
+        <w:t xml:space="preserve"> It helps teams create, organize, and track test cases directly with user stories and bugs. In simple words, it’s used to make testing easier by connecting requirements</w:t>
+      </w:r>
+      <w:bookmarkStart w:id="0" w:name="_GoBack"/>
+      <w:bookmarkEnd w:id="0"/>
+      <w:r>
+        <w:t>, test cases, and results all in one place.</w:t>
+      </w:r>
+    </w:p>
+    <w:p>
       <w:pPr>
         <w:rPr>
           <w:rFonts w:cstheme="minorHAnsi"/>
@@ -10014,6 +10057,7 @@
         <w:rPr>
           <w:rFonts w:cstheme="minorHAnsi"/>
         </w:rPr>
+        <w:lastRenderedPageBreak/>
         <w:t>Non-Functional Testing</w:t>
       </w:r>
     </w:p>
@@ -10078,7 +10122,6 @@
           <w:i/>
           <w:iCs/>
         </w:rPr>
-        <w:lastRenderedPageBreak/>
         <w:t>Security Example:</w:t>
       </w:r>
       <w:r>

</xml_diff>